<commit_message>
TS 6.1 Kramam Tamil Pushed 19/01/2022
</commit_message>
<xml_diff>
--- a/TS-Kramam/TS-6.1/TS 6.1 Sanskrit Krama Paatam Corrections.docx
+++ b/TS-Kramam/TS-6.1/TS 6.1 Sanskrit Krama Paatam Corrections.docx
@@ -1,6 +1,6 @@
 
 <file path=word/document.xml><?xml version="1.0" encoding="utf-8"?>
-<w:document xmlns:wpc="http://schemas.microsoft.com/office/word/2010/wordprocessingCanvas" xmlns:cx="http://schemas.microsoft.com/office/drawing/2014/chartex" xmlns:cx1="http://schemas.microsoft.com/office/drawing/2015/9/8/chartex" xmlns:mc="http://schemas.openxmlformats.org/markup-compatibility/2006" xmlns:o="urn:schemas-microsoft-com:office:office" xmlns:r="http://schemas.openxmlformats.org/officeDocument/2006/relationships" xmlns:m="http://schemas.openxmlformats.org/officeDocument/2006/math" xmlns:v="urn:schemas-microsoft-com:vml" xmlns:wp14="http://schemas.microsoft.com/office/word/2010/wordprocessingDrawing" xmlns:wp="http://schemas.openxmlformats.org/drawingml/2006/wordprocessingDrawing" xmlns:w10="urn:schemas-microsoft-com:office:word" xmlns:w="http://schemas.openxmlformats.org/wordprocessingml/2006/main" xmlns:w14="http://schemas.microsoft.com/office/word/2010/wordml" xmlns:w15="http://schemas.microsoft.com/office/word/2012/wordml" xmlns:w16se="http://schemas.microsoft.com/office/word/2015/wordml/symex" xmlns:wpg="http://schemas.microsoft.com/office/word/2010/wordprocessingGroup" xmlns:wpi="http://schemas.microsoft.com/office/word/2010/wordprocessingInk" xmlns:wne="http://schemas.microsoft.com/office/word/2006/wordml" xmlns:wps="http://schemas.microsoft.com/office/word/2010/wordprocessingShape" mc:Ignorable="w14 w15 w16se wp14">
+<w:document xmlns:wpc="http://schemas.microsoft.com/office/word/2010/wordprocessingCanvas" xmlns:cx="http://schemas.microsoft.com/office/drawing/2014/chartex" xmlns:cx1="http://schemas.microsoft.com/office/drawing/2015/9/8/chartex" xmlns:cx2="http://schemas.microsoft.com/office/drawing/2015/10/21/chartex" xmlns:cx3="http://schemas.microsoft.com/office/drawing/2016/5/9/chartex" xmlns:cx4="http://schemas.microsoft.com/office/drawing/2016/5/10/chartex" xmlns:cx5="http://schemas.microsoft.com/office/drawing/2016/5/11/chartex" xmlns:cx6="http://schemas.microsoft.com/office/drawing/2016/5/12/chartex" xmlns:cx7="http://schemas.microsoft.com/office/drawing/2016/5/13/chartex" xmlns:cx8="http://schemas.microsoft.com/office/drawing/2016/5/14/chartex" xmlns:mc="http://schemas.openxmlformats.org/markup-compatibility/2006" xmlns:aink="http://schemas.microsoft.com/office/drawing/2016/ink" xmlns:am3d="http://schemas.microsoft.com/office/drawing/2017/model3d" xmlns:o="urn:schemas-microsoft-com:office:office" xmlns:r="http://schemas.openxmlformats.org/officeDocument/2006/relationships" xmlns:m="http://schemas.openxmlformats.org/officeDocument/2006/math" xmlns:v="urn:schemas-microsoft-com:vml" xmlns:wp14="http://schemas.microsoft.com/office/word/2010/wordprocessingDrawing" xmlns:wp="http://schemas.openxmlformats.org/drawingml/2006/wordprocessingDrawing" xmlns:w10="urn:schemas-microsoft-com:office:word" xmlns:w="http://schemas.openxmlformats.org/wordprocessingml/2006/main" xmlns:w14="http://schemas.microsoft.com/office/word/2010/wordml" xmlns:w15="http://schemas.microsoft.com/office/word/2012/wordml" xmlns:w16cex="http://schemas.microsoft.com/office/word/2018/wordml/cex" xmlns:w16cid="http://schemas.microsoft.com/office/word/2016/wordml/cid" xmlns:w16="http://schemas.microsoft.com/office/word/2018/wordml" xmlns:w16sdtdh="http://schemas.microsoft.com/office/word/2020/wordml/sdtdatahash" xmlns:w16se="http://schemas.microsoft.com/office/word/2015/wordml/symex" xmlns:wpg="http://schemas.microsoft.com/office/word/2010/wordprocessingGroup" xmlns:wpi="http://schemas.microsoft.com/office/word/2010/wordprocessingInk" xmlns:wne="http://schemas.microsoft.com/office/word/2006/wordml" xmlns:wps="http://schemas.microsoft.com/office/word/2010/wordprocessingShape" mc:Ignorable="w14 w15 w16se w16cid w16 w16cex w16sdtdh wp14">
   <w:body>
     <w:p>
       <w:pPr>
@@ -23,7 +23,6 @@
         </w:rPr>
         <w:t xml:space="preserve">TS </w:t>
       </w:r>
-      <w:proofErr w:type="spellStart"/>
       <w:r>
         <w:rPr>
           <w:b/>
@@ -34,7 +33,6 @@
         </w:rPr>
         <w:t>Krama</w:t>
       </w:r>
-      <w:proofErr w:type="spellEnd"/>
       <w:r>
         <w:rPr>
           <w:b/>
@@ -43,29 +41,7 @@
           <w:szCs w:val="32"/>
           <w:u w:val="single"/>
         </w:rPr>
-        <w:t xml:space="preserve"> </w:t>
-      </w:r>
-      <w:proofErr w:type="spellStart"/>
-      <w:r>
-        <w:rPr>
-          <w:b/>
-          <w:bCs/>
-          <w:sz w:val="32"/>
-          <w:szCs w:val="32"/>
-          <w:u w:val="single"/>
-        </w:rPr>
-        <w:t>Paatam</w:t>
-      </w:r>
-      <w:proofErr w:type="spellEnd"/>
-      <w:r>
-        <w:rPr>
-          <w:b/>
-          <w:bCs/>
-          <w:sz w:val="32"/>
-          <w:szCs w:val="32"/>
-          <w:u w:val="single"/>
-        </w:rPr>
-        <w:t xml:space="preserve"> – TS </w:t>
+        <w:t xml:space="preserve"> Paatam – TS </w:t>
       </w:r>
       <w:r>
         <w:rPr>
@@ -196,12 +172,16 @@
               <w:spacing w:before="0" w:line="240" w:lineRule="auto"/>
               <w:jc w:val="center"/>
               <w:rPr>
-                <w:sz w:val="32"/>
-                <w:szCs w:val="32"/>
-              </w:rPr>
-            </w:pPr>
-            <w:r>
-              <w:rPr>
+                <w:b/>
+                <w:bCs/>
+                <w:sz w:val="32"/>
+                <w:szCs w:val="32"/>
+              </w:rPr>
+            </w:pPr>
+            <w:r>
+              <w:rPr>
+                <w:b/>
+                <w:bCs/>
                 <w:sz w:val="32"/>
                 <w:szCs w:val="32"/>
               </w:rPr>
@@ -213,12 +193,16 @@
               <w:spacing w:before="0" w:line="240" w:lineRule="auto"/>
               <w:jc w:val="center"/>
               <w:rPr>
-                <w:sz w:val="32"/>
-                <w:szCs w:val="32"/>
-              </w:rPr>
-            </w:pPr>
-            <w:r>
-              <w:rPr>
+                <w:b/>
+                <w:bCs/>
+                <w:sz w:val="32"/>
+                <w:szCs w:val="32"/>
+              </w:rPr>
+            </w:pPr>
+            <w:r>
+              <w:rPr>
+                <w:b/>
+                <w:bCs/>
                 <w:sz w:val="32"/>
                 <w:szCs w:val="32"/>
               </w:rPr>
@@ -235,12 +219,16 @@
               <w:spacing w:before="0" w:line="240" w:lineRule="auto"/>
               <w:jc w:val="center"/>
               <w:rPr>
-                <w:sz w:val="32"/>
-                <w:szCs w:val="32"/>
-              </w:rPr>
-            </w:pPr>
-            <w:r>
-              <w:rPr>
+                <w:b/>
+                <w:bCs/>
+                <w:sz w:val="32"/>
+                <w:szCs w:val="32"/>
+              </w:rPr>
+            </w:pPr>
+            <w:r>
+              <w:rPr>
+                <w:b/>
+                <w:bCs/>
                 <w:sz w:val="32"/>
                 <w:szCs w:val="32"/>
               </w:rPr>
@@ -258,12 +246,16 @@
               <w:ind w:right="-18"/>
               <w:jc w:val="center"/>
               <w:rPr>
-                <w:sz w:val="32"/>
-                <w:szCs w:val="32"/>
-              </w:rPr>
-            </w:pPr>
-            <w:r>
-              <w:rPr>
+                <w:b/>
+                <w:bCs/>
+                <w:sz w:val="32"/>
+                <w:szCs w:val="32"/>
+              </w:rPr>
+            </w:pPr>
+            <w:r>
+              <w:rPr>
+                <w:b/>
+                <w:bCs/>
                 <w:sz w:val="32"/>
                 <w:szCs w:val="32"/>
               </w:rPr>
@@ -327,20 +319,8 @@
                 <w:sz w:val="28"/>
                 <w:szCs w:val="32"/>
               </w:rPr>
-              <w:t xml:space="preserve"> – </w:t>
-            </w:r>
-            <w:proofErr w:type="spellStart"/>
-            <w:r>
-              <w:rPr>
-                <w:rFonts w:cs="Arial"/>
-                <w:b/>
-                <w:color w:val="000000"/>
-                <w:sz w:val="28"/>
-                <w:szCs w:val="32"/>
-              </w:rPr>
-              <w:t>Kramam</w:t>
-            </w:r>
-            <w:proofErr w:type="spellEnd"/>
+              <w:t xml:space="preserve"> – Kramam</w:t>
+            </w:r>
           </w:p>
           <w:p>
             <w:pPr>
@@ -361,49 +341,15 @@
                 <w:szCs w:val="32"/>
               </w:rPr>
             </w:pPr>
-            <w:proofErr w:type="spellStart"/>
-            <w:r>
-              <w:rPr>
-                <w:rFonts w:cs="Arial"/>
-                <w:b/>
-                <w:color w:val="000000"/>
-                <w:sz w:val="28"/>
-                <w:szCs w:val="32"/>
-              </w:rPr>
-              <w:t>Krama</w:t>
-            </w:r>
-            <w:proofErr w:type="spellEnd"/>
-            <w:r>
-              <w:rPr>
-                <w:rFonts w:cs="Arial"/>
-                <w:b/>
-                <w:color w:val="000000"/>
-                <w:sz w:val="28"/>
-                <w:szCs w:val="32"/>
-              </w:rPr>
-              <w:t xml:space="preserve"> </w:t>
-            </w:r>
-            <w:proofErr w:type="spellStart"/>
-            <w:r>
-              <w:rPr>
-                <w:rFonts w:cs="Arial"/>
-                <w:b/>
-                <w:color w:val="000000"/>
-                <w:sz w:val="28"/>
-                <w:szCs w:val="32"/>
-              </w:rPr>
-              <w:t>Vaakyam</w:t>
-            </w:r>
-            <w:proofErr w:type="spellEnd"/>
-            <w:r>
-              <w:rPr>
-                <w:rFonts w:cs="Arial"/>
-                <w:b/>
-                <w:color w:val="000000"/>
-                <w:sz w:val="28"/>
-                <w:szCs w:val="32"/>
-              </w:rPr>
-              <w:t xml:space="preserve"> No.– </w:t>
+            <w:r>
+              <w:rPr>
+                <w:rFonts w:cs="Arial"/>
+                <w:b/>
+                <w:color w:val="000000"/>
+                <w:sz w:val="28"/>
+                <w:szCs w:val="32"/>
+              </w:rPr>
+              <w:t xml:space="preserve">Krama Vaakyam No.– </w:t>
             </w:r>
             <w:r>
               <w:rPr>
@@ -431,27 +377,15 @@
                 <w:szCs w:val="36"/>
               </w:rPr>
             </w:pPr>
-            <w:proofErr w:type="spellStart"/>
-            <w:r>
-              <w:rPr>
-                <w:rFonts w:cs="Arial"/>
-                <w:b/>
-                <w:color w:val="000000"/>
-                <w:sz w:val="28"/>
-                <w:szCs w:val="32"/>
-              </w:rPr>
-              <w:t>Panchaati</w:t>
-            </w:r>
-            <w:proofErr w:type="spellEnd"/>
-            <w:r>
-              <w:rPr>
-                <w:rFonts w:cs="Arial"/>
-                <w:b/>
-                <w:color w:val="000000"/>
-                <w:sz w:val="28"/>
-                <w:szCs w:val="32"/>
-              </w:rPr>
-              <w:t xml:space="preserve"> No</w:t>
+            <w:r>
+              <w:rPr>
+                <w:rFonts w:cs="Arial"/>
+                <w:b/>
+                <w:color w:val="000000"/>
+                <w:sz w:val="28"/>
+                <w:szCs w:val="32"/>
+              </w:rPr>
+              <w:t>Panchaati No</w:t>
             </w:r>
             <w:r>
               <w:rPr>
@@ -705,20 +639,8 @@
                 <w:sz w:val="28"/>
                 <w:szCs w:val="32"/>
               </w:rPr>
-              <w:t xml:space="preserve">T.S.6.1.2.5 – </w:t>
-            </w:r>
-            <w:proofErr w:type="spellStart"/>
-            <w:r>
-              <w:rPr>
-                <w:rFonts w:cs="Arial"/>
-                <w:b/>
-                <w:color w:val="FF0000"/>
-                <w:sz w:val="28"/>
-                <w:szCs w:val="32"/>
-              </w:rPr>
-              <w:t>Kramam</w:t>
-            </w:r>
-            <w:proofErr w:type="spellEnd"/>
+              <w:t>T.S.6.1.2.5 – Kramam</w:t>
+            </w:r>
           </w:p>
           <w:p>
             <w:pPr>
@@ -739,7 +661,6 @@
                 <w:szCs w:val="32"/>
               </w:rPr>
             </w:pPr>
-            <w:proofErr w:type="spellStart"/>
             <w:r>
               <w:rPr>
                 <w:rFonts w:cs="Arial"/>
@@ -748,40 +669,7 @@
                 <w:sz w:val="28"/>
                 <w:szCs w:val="32"/>
               </w:rPr>
-              <w:t>Krama</w:t>
-            </w:r>
-            <w:proofErr w:type="spellEnd"/>
-            <w:r>
-              <w:rPr>
-                <w:rFonts w:cs="Arial"/>
-                <w:b/>
-                <w:color w:val="FF0000"/>
-                <w:sz w:val="28"/>
-                <w:szCs w:val="32"/>
-              </w:rPr>
-              <w:t xml:space="preserve"> </w:t>
-            </w:r>
-            <w:proofErr w:type="spellStart"/>
-            <w:r>
-              <w:rPr>
-                <w:rFonts w:cs="Arial"/>
-                <w:b/>
-                <w:color w:val="FF0000"/>
-                <w:sz w:val="28"/>
-                <w:szCs w:val="32"/>
-              </w:rPr>
-              <w:t>Vaakyam</w:t>
-            </w:r>
-            <w:proofErr w:type="spellEnd"/>
-            <w:r>
-              <w:rPr>
-                <w:rFonts w:cs="Arial"/>
-                <w:b/>
-                <w:color w:val="FF0000"/>
-                <w:sz w:val="28"/>
-                <w:szCs w:val="32"/>
-              </w:rPr>
-              <w:t xml:space="preserve"> No.– 47</w:t>
+              <w:t>Krama Vaakyam No.– 47</w:t>
             </w:r>
           </w:p>
           <w:p>
@@ -803,7 +691,6 @@
                 <w:szCs w:val="32"/>
               </w:rPr>
             </w:pPr>
-            <w:proofErr w:type="spellStart"/>
             <w:r>
               <w:rPr>
                 <w:rFonts w:cs="Arial"/>
@@ -812,18 +699,7 @@
                 <w:sz w:val="28"/>
                 <w:szCs w:val="32"/>
               </w:rPr>
-              <w:t>Panchaati</w:t>
-            </w:r>
-            <w:proofErr w:type="spellEnd"/>
-            <w:r>
-              <w:rPr>
-                <w:rFonts w:cs="Arial"/>
-                <w:b/>
-                <w:color w:val="FF0000"/>
-                <w:sz w:val="28"/>
-                <w:szCs w:val="32"/>
-              </w:rPr>
-              <w:t xml:space="preserve"> No</w:t>
+              <w:t>Panchaati No</w:t>
             </w:r>
             <w:r>
               <w:rPr>
@@ -1170,20 +1046,8 @@
                 <w:sz w:val="28"/>
                 <w:szCs w:val="32"/>
               </w:rPr>
-              <w:t xml:space="preserve"> – </w:t>
-            </w:r>
-            <w:proofErr w:type="spellStart"/>
-            <w:r>
-              <w:rPr>
-                <w:rFonts w:cs="Arial"/>
-                <w:b/>
-                <w:color w:val="000000"/>
-                <w:sz w:val="28"/>
-                <w:szCs w:val="32"/>
-              </w:rPr>
-              <w:t>Kramam</w:t>
-            </w:r>
-            <w:proofErr w:type="spellEnd"/>
+              <w:t xml:space="preserve"> – Kramam</w:t>
+            </w:r>
           </w:p>
           <w:p>
             <w:pPr>
@@ -1204,49 +1068,15 @@
                 <w:szCs w:val="32"/>
               </w:rPr>
             </w:pPr>
-            <w:proofErr w:type="spellStart"/>
-            <w:r>
-              <w:rPr>
-                <w:rFonts w:cs="Arial"/>
-                <w:b/>
-                <w:color w:val="000000"/>
-                <w:sz w:val="28"/>
-                <w:szCs w:val="32"/>
-              </w:rPr>
-              <w:t>Krama</w:t>
-            </w:r>
-            <w:proofErr w:type="spellEnd"/>
-            <w:r>
-              <w:rPr>
-                <w:rFonts w:cs="Arial"/>
-                <w:b/>
-                <w:color w:val="000000"/>
-                <w:sz w:val="28"/>
-                <w:szCs w:val="32"/>
-              </w:rPr>
-              <w:t xml:space="preserve"> </w:t>
-            </w:r>
-            <w:proofErr w:type="spellStart"/>
-            <w:r>
-              <w:rPr>
-                <w:rFonts w:cs="Arial"/>
-                <w:b/>
-                <w:color w:val="000000"/>
-                <w:sz w:val="28"/>
-                <w:szCs w:val="32"/>
-              </w:rPr>
-              <w:t>Vaakyam</w:t>
-            </w:r>
-            <w:proofErr w:type="spellEnd"/>
-            <w:r>
-              <w:rPr>
-                <w:rFonts w:cs="Arial"/>
-                <w:b/>
-                <w:color w:val="000000"/>
-                <w:sz w:val="28"/>
-                <w:szCs w:val="32"/>
-              </w:rPr>
-              <w:t xml:space="preserve"> No.– </w:t>
+            <w:r>
+              <w:rPr>
+                <w:rFonts w:cs="Arial"/>
+                <w:b/>
+                <w:color w:val="000000"/>
+                <w:sz w:val="28"/>
+                <w:szCs w:val="32"/>
+              </w:rPr>
+              <w:t xml:space="preserve">Krama Vaakyam No.– </w:t>
             </w:r>
             <w:r>
               <w:rPr>
@@ -1274,27 +1104,15 @@
                 <w:szCs w:val="36"/>
               </w:rPr>
             </w:pPr>
-            <w:proofErr w:type="spellStart"/>
-            <w:r>
-              <w:rPr>
-                <w:rFonts w:cs="Arial"/>
-                <w:b/>
-                <w:color w:val="000000"/>
-                <w:sz w:val="28"/>
-                <w:szCs w:val="32"/>
-              </w:rPr>
-              <w:t>Panchaati</w:t>
-            </w:r>
-            <w:proofErr w:type="spellEnd"/>
-            <w:r>
-              <w:rPr>
-                <w:rFonts w:cs="Arial"/>
-                <w:b/>
-                <w:color w:val="000000"/>
-                <w:sz w:val="28"/>
-                <w:szCs w:val="32"/>
-              </w:rPr>
-              <w:t xml:space="preserve"> No</w:t>
+            <w:r>
+              <w:rPr>
+                <w:rFonts w:cs="Arial"/>
+                <w:b/>
+                <w:color w:val="000000"/>
+                <w:sz w:val="28"/>
+                <w:szCs w:val="32"/>
+              </w:rPr>
+              <w:t>Panchaati No</w:t>
             </w:r>
             <w:r>
               <w:rPr>
@@ -1622,20 +1440,8 @@
                 <w:sz w:val="28"/>
                 <w:szCs w:val="32"/>
               </w:rPr>
-              <w:t xml:space="preserve"> – </w:t>
-            </w:r>
-            <w:proofErr w:type="spellStart"/>
-            <w:r>
-              <w:rPr>
-                <w:rFonts w:cs="Arial"/>
-                <w:b/>
-                <w:color w:val="000000"/>
-                <w:sz w:val="28"/>
-                <w:szCs w:val="32"/>
-              </w:rPr>
-              <w:t>Kramam</w:t>
-            </w:r>
-            <w:proofErr w:type="spellEnd"/>
+              <w:t xml:space="preserve"> – Kramam</w:t>
+            </w:r>
           </w:p>
           <w:p>
             <w:pPr>
@@ -1656,49 +1462,15 @@
                 <w:szCs w:val="32"/>
               </w:rPr>
             </w:pPr>
-            <w:proofErr w:type="spellStart"/>
-            <w:r>
-              <w:rPr>
-                <w:rFonts w:cs="Arial"/>
-                <w:b/>
-                <w:color w:val="000000"/>
-                <w:sz w:val="28"/>
-                <w:szCs w:val="32"/>
-              </w:rPr>
-              <w:t>Krama</w:t>
-            </w:r>
-            <w:proofErr w:type="spellEnd"/>
-            <w:r>
-              <w:rPr>
-                <w:rFonts w:cs="Arial"/>
-                <w:b/>
-                <w:color w:val="000000"/>
-                <w:sz w:val="28"/>
-                <w:szCs w:val="32"/>
-              </w:rPr>
-              <w:t xml:space="preserve"> </w:t>
-            </w:r>
-            <w:proofErr w:type="spellStart"/>
-            <w:r>
-              <w:rPr>
-                <w:rFonts w:cs="Arial"/>
-                <w:b/>
-                <w:color w:val="000000"/>
-                <w:sz w:val="28"/>
-                <w:szCs w:val="32"/>
-              </w:rPr>
-              <w:t>Vaakyam</w:t>
-            </w:r>
-            <w:proofErr w:type="spellEnd"/>
-            <w:r>
-              <w:rPr>
-                <w:rFonts w:cs="Arial"/>
-                <w:b/>
-                <w:color w:val="000000"/>
-                <w:sz w:val="28"/>
-                <w:szCs w:val="32"/>
-              </w:rPr>
-              <w:t xml:space="preserve"> No.– </w:t>
+            <w:r>
+              <w:rPr>
+                <w:rFonts w:cs="Arial"/>
+                <w:b/>
+                <w:color w:val="000000"/>
+                <w:sz w:val="28"/>
+                <w:szCs w:val="32"/>
+              </w:rPr>
+              <w:t xml:space="preserve">Krama Vaakyam No.– </w:t>
             </w:r>
             <w:r>
               <w:rPr>
@@ -1726,27 +1498,15 @@
                 <w:szCs w:val="36"/>
               </w:rPr>
             </w:pPr>
-            <w:proofErr w:type="spellStart"/>
-            <w:r>
-              <w:rPr>
-                <w:rFonts w:cs="Arial"/>
-                <w:b/>
-                <w:color w:val="000000"/>
-                <w:sz w:val="28"/>
-                <w:szCs w:val="32"/>
-              </w:rPr>
-              <w:t>Panchaati</w:t>
-            </w:r>
-            <w:proofErr w:type="spellEnd"/>
-            <w:r>
-              <w:rPr>
-                <w:rFonts w:cs="Arial"/>
-                <w:b/>
-                <w:color w:val="000000"/>
-                <w:sz w:val="28"/>
-                <w:szCs w:val="32"/>
-              </w:rPr>
-              <w:t xml:space="preserve"> No</w:t>
+            <w:r>
+              <w:rPr>
+                <w:rFonts w:cs="Arial"/>
+                <w:b/>
+                <w:color w:val="000000"/>
+                <w:sz w:val="28"/>
+                <w:szCs w:val="32"/>
+              </w:rPr>
+              <w:t>Panchaati No</w:t>
             </w:r>
             <w:r>
               <w:rPr>
@@ -2059,20 +1819,8 @@
                 <w:sz w:val="28"/>
                 <w:szCs w:val="32"/>
               </w:rPr>
-              <w:t xml:space="preserve"> – </w:t>
-            </w:r>
-            <w:proofErr w:type="spellStart"/>
-            <w:r>
-              <w:rPr>
-                <w:rFonts w:cs="Arial"/>
-                <w:b/>
-                <w:color w:val="000000"/>
-                <w:sz w:val="28"/>
-                <w:szCs w:val="32"/>
-              </w:rPr>
-              <w:t>Kramam</w:t>
-            </w:r>
-            <w:proofErr w:type="spellEnd"/>
+              <w:t xml:space="preserve"> – Kramam</w:t>
+            </w:r>
           </w:p>
           <w:p>
             <w:pPr>
@@ -2093,49 +1841,15 @@
                 <w:szCs w:val="32"/>
               </w:rPr>
             </w:pPr>
-            <w:proofErr w:type="spellStart"/>
-            <w:r>
-              <w:rPr>
-                <w:rFonts w:cs="Arial"/>
-                <w:b/>
-                <w:color w:val="000000"/>
-                <w:sz w:val="28"/>
-                <w:szCs w:val="32"/>
-              </w:rPr>
-              <w:t>Krama</w:t>
-            </w:r>
-            <w:proofErr w:type="spellEnd"/>
-            <w:r>
-              <w:rPr>
-                <w:rFonts w:cs="Arial"/>
-                <w:b/>
-                <w:color w:val="000000"/>
-                <w:sz w:val="28"/>
-                <w:szCs w:val="32"/>
-              </w:rPr>
-              <w:t xml:space="preserve"> </w:t>
-            </w:r>
-            <w:proofErr w:type="spellStart"/>
-            <w:r>
-              <w:rPr>
-                <w:rFonts w:cs="Arial"/>
-                <w:b/>
-                <w:color w:val="000000"/>
-                <w:sz w:val="28"/>
-                <w:szCs w:val="32"/>
-              </w:rPr>
-              <w:t>Vaakyam</w:t>
-            </w:r>
-            <w:proofErr w:type="spellEnd"/>
-            <w:r>
-              <w:rPr>
-                <w:rFonts w:cs="Arial"/>
-                <w:b/>
-                <w:color w:val="000000"/>
-                <w:sz w:val="28"/>
-                <w:szCs w:val="32"/>
-              </w:rPr>
-              <w:t xml:space="preserve"> No.– </w:t>
+            <w:r>
+              <w:rPr>
+                <w:rFonts w:cs="Arial"/>
+                <w:b/>
+                <w:color w:val="000000"/>
+                <w:sz w:val="28"/>
+                <w:szCs w:val="32"/>
+              </w:rPr>
+              <w:t xml:space="preserve">Krama Vaakyam No.– </w:t>
             </w:r>
             <w:r>
               <w:rPr>
@@ -2163,27 +1877,15 @@
                 <w:szCs w:val="36"/>
               </w:rPr>
             </w:pPr>
-            <w:proofErr w:type="spellStart"/>
-            <w:r>
-              <w:rPr>
-                <w:rFonts w:cs="Arial"/>
-                <w:b/>
-                <w:color w:val="000000"/>
-                <w:sz w:val="28"/>
-                <w:szCs w:val="32"/>
-              </w:rPr>
-              <w:t>Panchaati</w:t>
-            </w:r>
-            <w:proofErr w:type="spellEnd"/>
-            <w:r>
-              <w:rPr>
-                <w:rFonts w:cs="Arial"/>
-                <w:b/>
-                <w:color w:val="000000"/>
-                <w:sz w:val="28"/>
-                <w:szCs w:val="32"/>
-              </w:rPr>
-              <w:t xml:space="preserve"> No</w:t>
+            <w:r>
+              <w:rPr>
+                <w:rFonts w:cs="Arial"/>
+                <w:b/>
+                <w:color w:val="000000"/>
+                <w:sz w:val="28"/>
+                <w:szCs w:val="32"/>
+              </w:rPr>
+              <w:t>Panchaati No</w:t>
             </w:r>
             <w:r>
               <w:rPr>
@@ -2741,20 +2443,8 @@
                 <w:sz w:val="28"/>
                 <w:szCs w:val="32"/>
               </w:rPr>
-              <w:t xml:space="preserve"> – </w:t>
-            </w:r>
-            <w:proofErr w:type="spellStart"/>
-            <w:r>
-              <w:rPr>
-                <w:rFonts w:cs="Arial"/>
-                <w:b/>
-                <w:color w:val="000000"/>
-                <w:sz w:val="28"/>
-                <w:szCs w:val="32"/>
-              </w:rPr>
-              <w:t>Kramam</w:t>
-            </w:r>
-            <w:proofErr w:type="spellEnd"/>
+              <w:t xml:space="preserve"> – Kramam</w:t>
+            </w:r>
           </w:p>
           <w:p>
             <w:pPr>
@@ -2775,49 +2465,15 @@
                 <w:szCs w:val="32"/>
               </w:rPr>
             </w:pPr>
-            <w:proofErr w:type="spellStart"/>
-            <w:r>
-              <w:rPr>
-                <w:rFonts w:cs="Arial"/>
-                <w:b/>
-                <w:color w:val="000000"/>
-                <w:sz w:val="28"/>
-                <w:szCs w:val="32"/>
-              </w:rPr>
-              <w:t>Krama</w:t>
-            </w:r>
-            <w:proofErr w:type="spellEnd"/>
-            <w:r>
-              <w:rPr>
-                <w:rFonts w:cs="Arial"/>
-                <w:b/>
-                <w:color w:val="000000"/>
-                <w:sz w:val="28"/>
-                <w:szCs w:val="32"/>
-              </w:rPr>
-              <w:t xml:space="preserve"> </w:t>
-            </w:r>
-            <w:proofErr w:type="spellStart"/>
-            <w:r>
-              <w:rPr>
-                <w:rFonts w:cs="Arial"/>
-                <w:b/>
-                <w:color w:val="000000"/>
-                <w:sz w:val="28"/>
-                <w:szCs w:val="32"/>
-              </w:rPr>
-              <w:t>Vaakyam</w:t>
-            </w:r>
-            <w:proofErr w:type="spellEnd"/>
-            <w:r>
-              <w:rPr>
-                <w:rFonts w:cs="Arial"/>
-                <w:b/>
-                <w:color w:val="000000"/>
-                <w:sz w:val="28"/>
-                <w:szCs w:val="32"/>
-              </w:rPr>
-              <w:t xml:space="preserve"> No.– </w:t>
+            <w:r>
+              <w:rPr>
+                <w:rFonts w:cs="Arial"/>
+                <w:b/>
+                <w:color w:val="000000"/>
+                <w:sz w:val="28"/>
+                <w:szCs w:val="32"/>
+              </w:rPr>
+              <w:t xml:space="preserve">Krama Vaakyam No.– </w:t>
             </w:r>
             <w:r>
               <w:rPr>
@@ -2845,27 +2501,15 @@
                 <w:szCs w:val="36"/>
               </w:rPr>
             </w:pPr>
-            <w:proofErr w:type="spellStart"/>
-            <w:r>
-              <w:rPr>
-                <w:rFonts w:cs="Arial"/>
-                <w:b/>
-                <w:color w:val="000000"/>
-                <w:sz w:val="28"/>
-                <w:szCs w:val="32"/>
-              </w:rPr>
-              <w:t>Panchaati</w:t>
-            </w:r>
-            <w:proofErr w:type="spellEnd"/>
-            <w:r>
-              <w:rPr>
-                <w:rFonts w:cs="Arial"/>
-                <w:b/>
-                <w:color w:val="000000"/>
-                <w:sz w:val="28"/>
-                <w:szCs w:val="32"/>
-              </w:rPr>
-              <w:t xml:space="preserve"> No</w:t>
+            <w:r>
+              <w:rPr>
+                <w:rFonts w:cs="Arial"/>
+                <w:b/>
+                <w:color w:val="000000"/>
+                <w:sz w:val="28"/>
+                <w:szCs w:val="32"/>
+              </w:rPr>
+              <w:t>Panchaati No</w:t>
             </w:r>
             <w:r>
               <w:rPr>
@@ -3317,20 +2961,8 @@
                 <w:sz w:val="28"/>
                 <w:szCs w:val="32"/>
               </w:rPr>
-              <w:t xml:space="preserve"> – </w:t>
-            </w:r>
-            <w:proofErr w:type="spellStart"/>
-            <w:r>
-              <w:rPr>
-                <w:rFonts w:cs="Arial"/>
-                <w:b/>
-                <w:color w:val="000000"/>
-                <w:sz w:val="28"/>
-                <w:szCs w:val="32"/>
-              </w:rPr>
-              <w:t>Kramam</w:t>
-            </w:r>
-            <w:proofErr w:type="spellEnd"/>
+              <w:t xml:space="preserve"> – Kramam</w:t>
+            </w:r>
           </w:p>
           <w:p>
             <w:pPr>
@@ -3351,49 +2983,15 @@
                 <w:szCs w:val="32"/>
               </w:rPr>
             </w:pPr>
-            <w:proofErr w:type="spellStart"/>
-            <w:r>
-              <w:rPr>
-                <w:rFonts w:cs="Arial"/>
-                <w:b/>
-                <w:color w:val="000000"/>
-                <w:sz w:val="28"/>
-                <w:szCs w:val="32"/>
-              </w:rPr>
-              <w:t>Krama</w:t>
-            </w:r>
-            <w:proofErr w:type="spellEnd"/>
-            <w:r>
-              <w:rPr>
-                <w:rFonts w:cs="Arial"/>
-                <w:b/>
-                <w:color w:val="000000"/>
-                <w:sz w:val="28"/>
-                <w:szCs w:val="32"/>
-              </w:rPr>
-              <w:t xml:space="preserve"> </w:t>
-            </w:r>
-            <w:proofErr w:type="spellStart"/>
-            <w:r>
-              <w:rPr>
-                <w:rFonts w:cs="Arial"/>
-                <w:b/>
-                <w:color w:val="000000"/>
-                <w:sz w:val="28"/>
-                <w:szCs w:val="32"/>
-              </w:rPr>
-              <w:t>Vaakyam</w:t>
-            </w:r>
-            <w:proofErr w:type="spellEnd"/>
-            <w:r>
-              <w:rPr>
-                <w:rFonts w:cs="Arial"/>
-                <w:b/>
-                <w:color w:val="000000"/>
-                <w:sz w:val="28"/>
-                <w:szCs w:val="32"/>
-              </w:rPr>
-              <w:t xml:space="preserve"> No.– </w:t>
+            <w:r>
+              <w:rPr>
+                <w:rFonts w:cs="Arial"/>
+                <w:b/>
+                <w:color w:val="000000"/>
+                <w:sz w:val="28"/>
+                <w:szCs w:val="32"/>
+              </w:rPr>
+              <w:t xml:space="preserve">Krama Vaakyam No.– </w:t>
             </w:r>
             <w:r>
               <w:rPr>
@@ -3421,27 +3019,15 @@
                 <w:szCs w:val="36"/>
               </w:rPr>
             </w:pPr>
-            <w:proofErr w:type="spellStart"/>
-            <w:r>
-              <w:rPr>
-                <w:rFonts w:cs="Arial"/>
-                <w:b/>
-                <w:color w:val="000000"/>
-                <w:sz w:val="28"/>
-                <w:szCs w:val="32"/>
-              </w:rPr>
-              <w:t>Panchaati</w:t>
-            </w:r>
-            <w:proofErr w:type="spellEnd"/>
-            <w:r>
-              <w:rPr>
-                <w:rFonts w:cs="Arial"/>
-                <w:b/>
-                <w:color w:val="000000"/>
-                <w:sz w:val="28"/>
-                <w:szCs w:val="32"/>
-              </w:rPr>
-              <w:t xml:space="preserve"> No</w:t>
+            <w:r>
+              <w:rPr>
+                <w:rFonts w:cs="Arial"/>
+                <w:b/>
+                <w:color w:val="000000"/>
+                <w:sz w:val="28"/>
+                <w:szCs w:val="32"/>
+              </w:rPr>
+              <w:t>Panchaati No</w:t>
             </w:r>
             <w:r>
               <w:rPr>
@@ -3826,20 +3412,8 @@
                 <w:sz w:val="28"/>
                 <w:szCs w:val="32"/>
               </w:rPr>
-              <w:t xml:space="preserve">T.S.6.1.9.5 – </w:t>
-            </w:r>
-            <w:proofErr w:type="spellStart"/>
-            <w:r>
-              <w:rPr>
-                <w:rFonts w:cs="Arial"/>
-                <w:b/>
-                <w:color w:val="FF0000"/>
-                <w:sz w:val="28"/>
-                <w:szCs w:val="32"/>
-              </w:rPr>
-              <w:t>Kramam</w:t>
-            </w:r>
-            <w:proofErr w:type="spellEnd"/>
+              <w:t>T.S.6.1.9.5 – Kramam</w:t>
+            </w:r>
           </w:p>
           <w:p>
             <w:pPr>
@@ -3860,7 +3434,6 @@
                 <w:szCs w:val="32"/>
               </w:rPr>
             </w:pPr>
-            <w:proofErr w:type="spellStart"/>
             <w:r>
               <w:rPr>
                 <w:rFonts w:cs="Arial"/>
@@ -3869,40 +3442,7 @@
                 <w:sz w:val="28"/>
                 <w:szCs w:val="32"/>
               </w:rPr>
-              <w:t>Krama</w:t>
-            </w:r>
-            <w:proofErr w:type="spellEnd"/>
-            <w:r>
-              <w:rPr>
-                <w:rFonts w:cs="Arial"/>
-                <w:b/>
-                <w:color w:val="FF0000"/>
-                <w:sz w:val="28"/>
-                <w:szCs w:val="32"/>
-              </w:rPr>
-              <w:t xml:space="preserve"> </w:t>
-            </w:r>
-            <w:proofErr w:type="spellStart"/>
-            <w:r>
-              <w:rPr>
-                <w:rFonts w:cs="Arial"/>
-                <w:b/>
-                <w:color w:val="FF0000"/>
-                <w:sz w:val="28"/>
-                <w:szCs w:val="32"/>
-              </w:rPr>
-              <w:t>Vaakyam</w:t>
-            </w:r>
-            <w:proofErr w:type="spellEnd"/>
-            <w:r>
-              <w:rPr>
-                <w:rFonts w:cs="Arial"/>
-                <w:b/>
-                <w:color w:val="FF0000"/>
-                <w:sz w:val="28"/>
-                <w:szCs w:val="32"/>
-              </w:rPr>
-              <w:t xml:space="preserve"> No.– </w:t>
+              <w:t xml:space="preserve">Krama Vaakyam No.– </w:t>
             </w:r>
             <w:r>
               <w:rPr>
@@ -3934,7 +3474,6 @@
                 <w:szCs w:val="32"/>
               </w:rPr>
             </w:pPr>
-            <w:proofErr w:type="spellStart"/>
             <w:r>
               <w:rPr>
                 <w:rFonts w:cs="Arial"/>
@@ -3943,18 +3482,7 @@
                 <w:sz w:val="28"/>
                 <w:szCs w:val="32"/>
               </w:rPr>
-              <w:t>Panchaati</w:t>
-            </w:r>
-            <w:proofErr w:type="spellEnd"/>
-            <w:r>
-              <w:rPr>
-                <w:rFonts w:cs="Arial"/>
-                <w:b/>
-                <w:color w:val="FF0000"/>
-                <w:sz w:val="28"/>
-                <w:szCs w:val="32"/>
-              </w:rPr>
-              <w:t xml:space="preserve"> No</w:t>
+              <w:t>Panchaati No</w:t>
             </w:r>
             <w:r>
               <w:rPr>
@@ -4011,8 +3539,6 @@
               </w:rPr>
               <w:t>£üÉ</w:t>
             </w:r>
-            <w:bookmarkStart w:id="0" w:name="_GoBack"/>
-            <w:bookmarkEnd w:id="0"/>
             <w:proofErr w:type="spellEnd"/>
             <w:r>
               <w:rPr>
@@ -4351,20 +3877,8 @@
                 <w:sz w:val="28"/>
                 <w:szCs w:val="32"/>
               </w:rPr>
-              <w:t xml:space="preserve"> – </w:t>
-            </w:r>
-            <w:proofErr w:type="spellStart"/>
-            <w:r>
-              <w:rPr>
-                <w:rFonts w:cs="Arial"/>
-                <w:b/>
-                <w:color w:val="000000"/>
-                <w:sz w:val="28"/>
-                <w:szCs w:val="32"/>
-              </w:rPr>
-              <w:t>Kramam</w:t>
-            </w:r>
-            <w:proofErr w:type="spellEnd"/>
+              <w:t xml:space="preserve"> – Kramam</w:t>
+            </w:r>
           </w:p>
           <w:p>
             <w:pPr>
@@ -4385,49 +3899,15 @@
                 <w:szCs w:val="32"/>
               </w:rPr>
             </w:pPr>
-            <w:proofErr w:type="spellStart"/>
-            <w:r>
-              <w:rPr>
-                <w:rFonts w:cs="Arial"/>
-                <w:b/>
-                <w:color w:val="000000"/>
-                <w:sz w:val="28"/>
-                <w:szCs w:val="32"/>
-              </w:rPr>
-              <w:t>Krama</w:t>
-            </w:r>
-            <w:proofErr w:type="spellEnd"/>
-            <w:r>
-              <w:rPr>
-                <w:rFonts w:cs="Arial"/>
-                <w:b/>
-                <w:color w:val="000000"/>
-                <w:sz w:val="28"/>
-                <w:szCs w:val="32"/>
-              </w:rPr>
-              <w:t xml:space="preserve"> </w:t>
-            </w:r>
-            <w:proofErr w:type="spellStart"/>
-            <w:r>
-              <w:rPr>
-                <w:rFonts w:cs="Arial"/>
-                <w:b/>
-                <w:color w:val="000000"/>
-                <w:sz w:val="28"/>
-                <w:szCs w:val="32"/>
-              </w:rPr>
-              <w:t>Vaakyam</w:t>
-            </w:r>
-            <w:proofErr w:type="spellEnd"/>
-            <w:r>
-              <w:rPr>
-                <w:rFonts w:cs="Arial"/>
-                <w:b/>
-                <w:color w:val="000000"/>
-                <w:sz w:val="28"/>
-                <w:szCs w:val="32"/>
-              </w:rPr>
-              <w:t xml:space="preserve"> No.– </w:t>
+            <w:r>
+              <w:rPr>
+                <w:rFonts w:cs="Arial"/>
+                <w:b/>
+                <w:color w:val="000000"/>
+                <w:sz w:val="28"/>
+                <w:szCs w:val="32"/>
+              </w:rPr>
+              <w:t xml:space="preserve">Krama Vaakyam No.– </w:t>
             </w:r>
             <w:r>
               <w:rPr>
@@ -4455,27 +3935,15 @@
                 <w:szCs w:val="36"/>
               </w:rPr>
             </w:pPr>
-            <w:proofErr w:type="spellStart"/>
-            <w:r>
-              <w:rPr>
-                <w:rFonts w:cs="Arial"/>
-                <w:b/>
-                <w:color w:val="000000"/>
-                <w:sz w:val="28"/>
-                <w:szCs w:val="32"/>
-              </w:rPr>
-              <w:t>Panchaati</w:t>
-            </w:r>
-            <w:proofErr w:type="spellEnd"/>
-            <w:r>
-              <w:rPr>
-                <w:rFonts w:cs="Arial"/>
-                <w:b/>
-                <w:color w:val="000000"/>
-                <w:sz w:val="28"/>
-                <w:szCs w:val="32"/>
-              </w:rPr>
-              <w:t xml:space="preserve"> No</w:t>
+            <w:r>
+              <w:rPr>
+                <w:rFonts w:cs="Arial"/>
+                <w:b/>
+                <w:color w:val="000000"/>
+                <w:sz w:val="28"/>
+                <w:szCs w:val="32"/>
+              </w:rPr>
+              <w:t>Panchaati No</w:t>
             </w:r>
             <w:r>
               <w:rPr>
@@ -4923,7 +4391,6 @@
         </w:rPr>
         <w:t xml:space="preserve">TS </w:t>
       </w:r>
-      <w:proofErr w:type="spellStart"/>
       <w:r>
         <w:rPr>
           <w:b/>
@@ -4934,7 +4401,6 @@
         </w:rPr>
         <w:t>Krama</w:t>
       </w:r>
-      <w:proofErr w:type="spellEnd"/>
       <w:r>
         <w:rPr>
           <w:b/>
@@ -4943,29 +4409,7 @@
           <w:szCs w:val="32"/>
           <w:u w:val="single"/>
         </w:rPr>
-        <w:t xml:space="preserve"> </w:t>
-      </w:r>
-      <w:proofErr w:type="spellStart"/>
-      <w:r>
-        <w:rPr>
-          <w:b/>
-          <w:bCs/>
-          <w:sz w:val="32"/>
-          <w:szCs w:val="32"/>
-          <w:u w:val="single"/>
-        </w:rPr>
-        <w:t>Paatam</w:t>
-      </w:r>
-      <w:proofErr w:type="spellEnd"/>
-      <w:r>
-        <w:rPr>
-          <w:b/>
-          <w:bCs/>
-          <w:sz w:val="32"/>
-          <w:szCs w:val="32"/>
-          <w:u w:val="single"/>
-        </w:rPr>
-        <w:t xml:space="preserve"> – TS </w:t>
+        <w:t xml:space="preserve"> Paatam – TS </w:t>
       </w:r>
       <w:r>
         <w:rPr>
@@ -5278,7 +4722,7 @@
 </file>
 
 <file path=word/endnotes.xml><?xml version="1.0" encoding="utf-8"?>
-<w:endnotes xmlns:wpc="http://schemas.microsoft.com/office/word/2010/wordprocessingCanvas" xmlns:cx="http://schemas.microsoft.com/office/drawing/2014/chartex" xmlns:cx1="http://schemas.microsoft.com/office/drawing/2015/9/8/chartex" xmlns:mc="http://schemas.openxmlformats.org/markup-compatibility/2006" xmlns:o="urn:schemas-microsoft-com:office:office" xmlns:r="http://schemas.openxmlformats.org/officeDocument/2006/relationships" xmlns:m="http://schemas.openxmlformats.org/officeDocument/2006/math" xmlns:v="urn:schemas-microsoft-com:vml" xmlns:wp14="http://schemas.microsoft.com/office/word/2010/wordprocessingDrawing" xmlns:wp="http://schemas.openxmlformats.org/drawingml/2006/wordprocessingDrawing" xmlns:w10="urn:schemas-microsoft-com:office:word" xmlns:w="http://schemas.openxmlformats.org/wordprocessingml/2006/main" xmlns:w14="http://schemas.microsoft.com/office/word/2010/wordml" xmlns:w15="http://schemas.microsoft.com/office/word/2012/wordml" xmlns:w16se="http://schemas.microsoft.com/office/word/2015/wordml/symex" xmlns:wpg="http://schemas.microsoft.com/office/word/2010/wordprocessingGroup" xmlns:wpi="http://schemas.microsoft.com/office/word/2010/wordprocessingInk" xmlns:wne="http://schemas.microsoft.com/office/word/2006/wordml" xmlns:wps="http://schemas.microsoft.com/office/word/2010/wordprocessingShape" mc:Ignorable="w14 w15 w16se wp14">
+<w:endnotes xmlns:wpc="http://schemas.microsoft.com/office/word/2010/wordprocessingCanvas" xmlns:cx="http://schemas.microsoft.com/office/drawing/2014/chartex" xmlns:cx1="http://schemas.microsoft.com/office/drawing/2015/9/8/chartex" xmlns:cx2="http://schemas.microsoft.com/office/drawing/2015/10/21/chartex" xmlns:cx3="http://schemas.microsoft.com/office/drawing/2016/5/9/chartex" xmlns:cx4="http://schemas.microsoft.com/office/drawing/2016/5/10/chartex" xmlns:cx5="http://schemas.microsoft.com/office/drawing/2016/5/11/chartex" xmlns:cx6="http://schemas.microsoft.com/office/drawing/2016/5/12/chartex" xmlns:cx7="http://schemas.microsoft.com/office/drawing/2016/5/13/chartex" xmlns:cx8="http://schemas.microsoft.com/office/drawing/2016/5/14/chartex" xmlns:mc="http://schemas.openxmlformats.org/markup-compatibility/2006" xmlns:aink="http://schemas.microsoft.com/office/drawing/2016/ink" xmlns:am3d="http://schemas.microsoft.com/office/drawing/2017/model3d" xmlns:o="urn:schemas-microsoft-com:office:office" xmlns:r="http://schemas.openxmlformats.org/officeDocument/2006/relationships" xmlns:m="http://schemas.openxmlformats.org/officeDocument/2006/math" xmlns:v="urn:schemas-microsoft-com:vml" xmlns:wp14="http://schemas.microsoft.com/office/word/2010/wordprocessingDrawing" xmlns:wp="http://schemas.openxmlformats.org/drawingml/2006/wordprocessingDrawing" xmlns:w10="urn:schemas-microsoft-com:office:word" xmlns:w="http://schemas.openxmlformats.org/wordprocessingml/2006/main" xmlns:w14="http://schemas.microsoft.com/office/word/2010/wordml" xmlns:w15="http://schemas.microsoft.com/office/word/2012/wordml" xmlns:w16cex="http://schemas.microsoft.com/office/word/2018/wordml/cex" xmlns:w16cid="http://schemas.microsoft.com/office/word/2016/wordml/cid" xmlns:w16="http://schemas.microsoft.com/office/word/2018/wordml" xmlns:w16sdtdh="http://schemas.microsoft.com/office/word/2020/wordml/sdtdatahash" xmlns:w16se="http://schemas.microsoft.com/office/word/2015/wordml/symex" xmlns:wpg="http://schemas.microsoft.com/office/word/2010/wordprocessingGroup" xmlns:wpi="http://schemas.microsoft.com/office/word/2010/wordprocessingInk" xmlns:wne="http://schemas.microsoft.com/office/word/2006/wordml" xmlns:wps="http://schemas.microsoft.com/office/word/2010/wordprocessingShape" mc:Ignorable="w14 w15 w16se w16cid w16 w16cex w16sdtdh wp14">
   <w:endnote w:type="separator" w:id="-1">
     <w:p>
       <w:pPr>
@@ -5303,7 +4747,7 @@
 </file>
 
 <file path=word/footer1.xml><?xml version="1.0" encoding="utf-8"?>
-<w:ftr xmlns:wpc="http://schemas.microsoft.com/office/word/2010/wordprocessingCanvas" xmlns:cx="http://schemas.microsoft.com/office/drawing/2014/chartex" xmlns:cx1="http://schemas.microsoft.com/office/drawing/2015/9/8/chartex" xmlns:mc="http://schemas.openxmlformats.org/markup-compatibility/2006" xmlns:o="urn:schemas-microsoft-com:office:office" xmlns:r="http://schemas.openxmlformats.org/officeDocument/2006/relationships" xmlns:m="http://schemas.openxmlformats.org/officeDocument/2006/math" xmlns:v="urn:schemas-microsoft-com:vml" xmlns:wp14="http://schemas.microsoft.com/office/word/2010/wordprocessingDrawing" xmlns:wp="http://schemas.openxmlformats.org/drawingml/2006/wordprocessingDrawing" xmlns:w10="urn:schemas-microsoft-com:office:word" xmlns:w="http://schemas.openxmlformats.org/wordprocessingml/2006/main" xmlns:w14="http://schemas.microsoft.com/office/word/2010/wordml" xmlns:w15="http://schemas.microsoft.com/office/word/2012/wordml" xmlns:w16se="http://schemas.microsoft.com/office/word/2015/wordml/symex" xmlns:wpg="http://schemas.microsoft.com/office/word/2010/wordprocessingGroup" xmlns:wpi="http://schemas.microsoft.com/office/word/2010/wordprocessingInk" xmlns:wne="http://schemas.microsoft.com/office/word/2006/wordml" xmlns:wps="http://schemas.microsoft.com/office/word/2010/wordprocessingShape" mc:Ignorable="w14 w15 w16se wp14">
+<w:ftr xmlns:wpc="http://schemas.microsoft.com/office/word/2010/wordprocessingCanvas" xmlns:cx="http://schemas.microsoft.com/office/drawing/2014/chartex" xmlns:cx1="http://schemas.microsoft.com/office/drawing/2015/9/8/chartex" xmlns:cx2="http://schemas.microsoft.com/office/drawing/2015/10/21/chartex" xmlns:cx3="http://schemas.microsoft.com/office/drawing/2016/5/9/chartex" xmlns:cx4="http://schemas.microsoft.com/office/drawing/2016/5/10/chartex" xmlns:cx5="http://schemas.microsoft.com/office/drawing/2016/5/11/chartex" xmlns:cx6="http://schemas.microsoft.com/office/drawing/2016/5/12/chartex" xmlns:cx7="http://schemas.microsoft.com/office/drawing/2016/5/13/chartex" xmlns:cx8="http://schemas.microsoft.com/office/drawing/2016/5/14/chartex" xmlns:mc="http://schemas.openxmlformats.org/markup-compatibility/2006" xmlns:aink="http://schemas.microsoft.com/office/drawing/2016/ink" xmlns:am3d="http://schemas.microsoft.com/office/drawing/2017/model3d" xmlns:o="urn:schemas-microsoft-com:office:office" xmlns:r="http://schemas.openxmlformats.org/officeDocument/2006/relationships" xmlns:m="http://schemas.openxmlformats.org/officeDocument/2006/math" xmlns:v="urn:schemas-microsoft-com:vml" xmlns:wp14="http://schemas.microsoft.com/office/word/2010/wordprocessingDrawing" xmlns:wp="http://schemas.openxmlformats.org/drawingml/2006/wordprocessingDrawing" xmlns:w10="urn:schemas-microsoft-com:office:word" xmlns:w="http://schemas.openxmlformats.org/wordprocessingml/2006/main" xmlns:w14="http://schemas.microsoft.com/office/word/2010/wordml" xmlns:w15="http://schemas.microsoft.com/office/word/2012/wordml" xmlns:w16cex="http://schemas.microsoft.com/office/word/2018/wordml/cex" xmlns:w16cid="http://schemas.microsoft.com/office/word/2016/wordml/cid" xmlns:w16="http://schemas.microsoft.com/office/word/2018/wordml" xmlns:w16sdtdh="http://schemas.microsoft.com/office/word/2020/wordml/sdtdatahash" xmlns:w16se="http://schemas.microsoft.com/office/word/2015/wordml/symex" xmlns:wpg="http://schemas.microsoft.com/office/word/2010/wordprocessingGroup" xmlns:wpi="http://schemas.microsoft.com/office/word/2010/wordprocessingInk" xmlns:wne="http://schemas.microsoft.com/office/word/2006/wordml" xmlns:wps="http://schemas.microsoft.com/office/word/2010/wordprocessingShape" mc:Ignorable="w14 w15 w16se w16cid w16 w16cex w16sdtdh wp14">
   <w:p>
     <w:pPr>
       <w:pBdr>
@@ -5484,7 +4928,7 @@
 </file>
 
 <file path=word/footer2.xml><?xml version="1.0" encoding="utf-8"?>
-<w:ftr xmlns:wpc="http://schemas.microsoft.com/office/word/2010/wordprocessingCanvas" xmlns:cx="http://schemas.microsoft.com/office/drawing/2014/chartex" xmlns:cx1="http://schemas.microsoft.com/office/drawing/2015/9/8/chartex" xmlns:mc="http://schemas.openxmlformats.org/markup-compatibility/2006" xmlns:o="urn:schemas-microsoft-com:office:office" xmlns:r="http://schemas.openxmlformats.org/officeDocument/2006/relationships" xmlns:m="http://schemas.openxmlformats.org/officeDocument/2006/math" xmlns:v="urn:schemas-microsoft-com:vml" xmlns:wp14="http://schemas.microsoft.com/office/word/2010/wordprocessingDrawing" xmlns:wp="http://schemas.openxmlformats.org/drawingml/2006/wordprocessingDrawing" xmlns:w10="urn:schemas-microsoft-com:office:word" xmlns:w="http://schemas.openxmlformats.org/wordprocessingml/2006/main" xmlns:w14="http://schemas.microsoft.com/office/word/2010/wordml" xmlns:w15="http://schemas.microsoft.com/office/word/2012/wordml" xmlns:w16se="http://schemas.microsoft.com/office/word/2015/wordml/symex" xmlns:wpg="http://schemas.microsoft.com/office/word/2010/wordprocessingGroup" xmlns:wpi="http://schemas.microsoft.com/office/word/2010/wordprocessingInk" xmlns:wne="http://schemas.microsoft.com/office/word/2006/wordml" xmlns:wps="http://schemas.microsoft.com/office/word/2010/wordprocessingShape" mc:Ignorable="w14 w15 w16se wp14">
+<w:ftr xmlns:wpc="http://schemas.microsoft.com/office/word/2010/wordprocessingCanvas" xmlns:cx="http://schemas.microsoft.com/office/drawing/2014/chartex" xmlns:cx1="http://schemas.microsoft.com/office/drawing/2015/9/8/chartex" xmlns:cx2="http://schemas.microsoft.com/office/drawing/2015/10/21/chartex" xmlns:cx3="http://schemas.microsoft.com/office/drawing/2016/5/9/chartex" xmlns:cx4="http://schemas.microsoft.com/office/drawing/2016/5/10/chartex" xmlns:cx5="http://schemas.microsoft.com/office/drawing/2016/5/11/chartex" xmlns:cx6="http://schemas.microsoft.com/office/drawing/2016/5/12/chartex" xmlns:cx7="http://schemas.microsoft.com/office/drawing/2016/5/13/chartex" xmlns:cx8="http://schemas.microsoft.com/office/drawing/2016/5/14/chartex" xmlns:mc="http://schemas.openxmlformats.org/markup-compatibility/2006" xmlns:aink="http://schemas.microsoft.com/office/drawing/2016/ink" xmlns:am3d="http://schemas.microsoft.com/office/drawing/2017/model3d" xmlns:o="urn:schemas-microsoft-com:office:office" xmlns:r="http://schemas.openxmlformats.org/officeDocument/2006/relationships" xmlns:m="http://schemas.openxmlformats.org/officeDocument/2006/math" xmlns:v="urn:schemas-microsoft-com:vml" xmlns:wp14="http://schemas.microsoft.com/office/word/2010/wordprocessingDrawing" xmlns:wp="http://schemas.openxmlformats.org/drawingml/2006/wordprocessingDrawing" xmlns:w10="urn:schemas-microsoft-com:office:word" xmlns:w="http://schemas.openxmlformats.org/wordprocessingml/2006/main" xmlns:w14="http://schemas.microsoft.com/office/word/2010/wordml" xmlns:w15="http://schemas.microsoft.com/office/word/2012/wordml" xmlns:w16cex="http://schemas.microsoft.com/office/word/2018/wordml/cex" xmlns:w16cid="http://schemas.microsoft.com/office/word/2016/wordml/cid" xmlns:w16="http://schemas.microsoft.com/office/word/2018/wordml" xmlns:w16sdtdh="http://schemas.microsoft.com/office/word/2020/wordml/sdtdatahash" xmlns:w16se="http://schemas.microsoft.com/office/word/2015/wordml/symex" xmlns:wpg="http://schemas.microsoft.com/office/word/2010/wordprocessingGroup" xmlns:wpi="http://schemas.microsoft.com/office/word/2010/wordprocessingInk" xmlns:wne="http://schemas.microsoft.com/office/word/2006/wordml" xmlns:wps="http://schemas.microsoft.com/office/word/2010/wordprocessingShape" mc:Ignorable="w14 w15 w16se w16cid w16 w16cex w16sdtdh wp14">
   <w:p>
     <w:pPr>
       <w:pBdr>
@@ -5686,7 +5130,7 @@
 </file>
 
 <file path=word/footnotes.xml><?xml version="1.0" encoding="utf-8"?>
-<w:footnotes xmlns:wpc="http://schemas.microsoft.com/office/word/2010/wordprocessingCanvas" xmlns:cx="http://schemas.microsoft.com/office/drawing/2014/chartex" xmlns:cx1="http://schemas.microsoft.com/office/drawing/2015/9/8/chartex" xmlns:mc="http://schemas.openxmlformats.org/markup-compatibility/2006" xmlns:o="urn:schemas-microsoft-com:office:office" xmlns:r="http://schemas.openxmlformats.org/officeDocument/2006/relationships" xmlns:m="http://schemas.openxmlformats.org/officeDocument/2006/math" xmlns:v="urn:schemas-microsoft-com:vml" xmlns:wp14="http://schemas.microsoft.com/office/word/2010/wordprocessingDrawing" xmlns:wp="http://schemas.openxmlformats.org/drawingml/2006/wordprocessingDrawing" xmlns:w10="urn:schemas-microsoft-com:office:word" xmlns:w="http://schemas.openxmlformats.org/wordprocessingml/2006/main" xmlns:w14="http://schemas.microsoft.com/office/word/2010/wordml" xmlns:w15="http://schemas.microsoft.com/office/word/2012/wordml" xmlns:w16se="http://schemas.microsoft.com/office/word/2015/wordml/symex" xmlns:wpg="http://schemas.microsoft.com/office/word/2010/wordprocessingGroup" xmlns:wpi="http://schemas.microsoft.com/office/word/2010/wordprocessingInk" xmlns:wne="http://schemas.microsoft.com/office/word/2006/wordml" xmlns:wps="http://schemas.microsoft.com/office/word/2010/wordprocessingShape" mc:Ignorable="w14 w15 w16se wp14">
+<w:footnotes xmlns:wpc="http://schemas.microsoft.com/office/word/2010/wordprocessingCanvas" xmlns:cx="http://schemas.microsoft.com/office/drawing/2014/chartex" xmlns:cx1="http://schemas.microsoft.com/office/drawing/2015/9/8/chartex" xmlns:cx2="http://schemas.microsoft.com/office/drawing/2015/10/21/chartex" xmlns:cx3="http://schemas.microsoft.com/office/drawing/2016/5/9/chartex" xmlns:cx4="http://schemas.microsoft.com/office/drawing/2016/5/10/chartex" xmlns:cx5="http://schemas.microsoft.com/office/drawing/2016/5/11/chartex" xmlns:cx6="http://schemas.microsoft.com/office/drawing/2016/5/12/chartex" xmlns:cx7="http://schemas.microsoft.com/office/drawing/2016/5/13/chartex" xmlns:cx8="http://schemas.microsoft.com/office/drawing/2016/5/14/chartex" xmlns:mc="http://schemas.openxmlformats.org/markup-compatibility/2006" xmlns:aink="http://schemas.microsoft.com/office/drawing/2016/ink" xmlns:am3d="http://schemas.microsoft.com/office/drawing/2017/model3d" xmlns:o="urn:schemas-microsoft-com:office:office" xmlns:r="http://schemas.openxmlformats.org/officeDocument/2006/relationships" xmlns:m="http://schemas.openxmlformats.org/officeDocument/2006/math" xmlns:v="urn:schemas-microsoft-com:vml" xmlns:wp14="http://schemas.microsoft.com/office/word/2010/wordprocessingDrawing" xmlns:wp="http://schemas.openxmlformats.org/drawingml/2006/wordprocessingDrawing" xmlns:w10="urn:schemas-microsoft-com:office:word" xmlns:w="http://schemas.openxmlformats.org/wordprocessingml/2006/main" xmlns:w14="http://schemas.microsoft.com/office/word/2010/wordml" xmlns:w15="http://schemas.microsoft.com/office/word/2012/wordml" xmlns:w16cex="http://schemas.microsoft.com/office/word/2018/wordml/cex" xmlns:w16cid="http://schemas.microsoft.com/office/word/2016/wordml/cid" xmlns:w16="http://schemas.microsoft.com/office/word/2018/wordml" xmlns:w16sdtdh="http://schemas.microsoft.com/office/word/2020/wordml/sdtdatahash" xmlns:w16se="http://schemas.microsoft.com/office/word/2015/wordml/symex" xmlns:wpg="http://schemas.microsoft.com/office/word/2010/wordprocessingGroup" xmlns:wpi="http://schemas.microsoft.com/office/word/2010/wordprocessingInk" xmlns:wne="http://schemas.microsoft.com/office/word/2006/wordml" xmlns:wps="http://schemas.microsoft.com/office/word/2010/wordprocessingShape" mc:Ignorable="w14 w15 w16se w16cid w16 w16cex w16sdtdh wp14">
   <w:footnote w:type="separator" w:id="-1">
     <w:p>
       <w:pPr>
@@ -5711,7 +5155,7 @@
 </file>
 
 <file path=word/header1.xml><?xml version="1.0" encoding="utf-8"?>
-<w:hdr xmlns:wpc="http://schemas.microsoft.com/office/word/2010/wordprocessingCanvas" xmlns:cx="http://schemas.microsoft.com/office/drawing/2014/chartex" xmlns:cx1="http://schemas.microsoft.com/office/drawing/2015/9/8/chartex" xmlns:mc="http://schemas.openxmlformats.org/markup-compatibility/2006" xmlns:o="urn:schemas-microsoft-com:office:office" xmlns:r="http://schemas.openxmlformats.org/officeDocument/2006/relationships" xmlns:m="http://schemas.openxmlformats.org/officeDocument/2006/math" xmlns:v="urn:schemas-microsoft-com:vml" xmlns:wp14="http://schemas.microsoft.com/office/word/2010/wordprocessingDrawing" xmlns:wp="http://schemas.openxmlformats.org/drawingml/2006/wordprocessingDrawing" xmlns:w10="urn:schemas-microsoft-com:office:word" xmlns:w="http://schemas.openxmlformats.org/wordprocessingml/2006/main" xmlns:w14="http://schemas.microsoft.com/office/word/2010/wordml" xmlns:w15="http://schemas.microsoft.com/office/word/2012/wordml" xmlns:w16se="http://schemas.microsoft.com/office/word/2015/wordml/symex" xmlns:wpg="http://schemas.microsoft.com/office/word/2010/wordprocessingGroup" xmlns:wpi="http://schemas.microsoft.com/office/word/2010/wordprocessingInk" xmlns:wne="http://schemas.microsoft.com/office/word/2006/wordml" xmlns:wps="http://schemas.microsoft.com/office/word/2010/wordprocessingShape" mc:Ignorable="w14 w15 w16se wp14">
+<w:hdr xmlns:wpc="http://schemas.microsoft.com/office/word/2010/wordprocessingCanvas" xmlns:cx="http://schemas.microsoft.com/office/drawing/2014/chartex" xmlns:cx1="http://schemas.microsoft.com/office/drawing/2015/9/8/chartex" xmlns:cx2="http://schemas.microsoft.com/office/drawing/2015/10/21/chartex" xmlns:cx3="http://schemas.microsoft.com/office/drawing/2016/5/9/chartex" xmlns:cx4="http://schemas.microsoft.com/office/drawing/2016/5/10/chartex" xmlns:cx5="http://schemas.microsoft.com/office/drawing/2016/5/11/chartex" xmlns:cx6="http://schemas.microsoft.com/office/drawing/2016/5/12/chartex" xmlns:cx7="http://schemas.microsoft.com/office/drawing/2016/5/13/chartex" xmlns:cx8="http://schemas.microsoft.com/office/drawing/2016/5/14/chartex" xmlns:mc="http://schemas.openxmlformats.org/markup-compatibility/2006" xmlns:aink="http://schemas.microsoft.com/office/drawing/2016/ink" xmlns:am3d="http://schemas.microsoft.com/office/drawing/2017/model3d" xmlns:o="urn:schemas-microsoft-com:office:office" xmlns:r="http://schemas.openxmlformats.org/officeDocument/2006/relationships" xmlns:m="http://schemas.openxmlformats.org/officeDocument/2006/math" xmlns:v="urn:schemas-microsoft-com:vml" xmlns:wp14="http://schemas.microsoft.com/office/word/2010/wordprocessingDrawing" xmlns:wp="http://schemas.openxmlformats.org/drawingml/2006/wordprocessingDrawing" xmlns:w10="urn:schemas-microsoft-com:office:word" xmlns:w="http://schemas.openxmlformats.org/wordprocessingml/2006/main" xmlns:w14="http://schemas.microsoft.com/office/word/2010/wordml" xmlns:w15="http://schemas.microsoft.com/office/word/2012/wordml" xmlns:w16cex="http://schemas.microsoft.com/office/word/2018/wordml/cex" xmlns:w16cid="http://schemas.microsoft.com/office/word/2016/wordml/cid" xmlns:w16="http://schemas.microsoft.com/office/word/2018/wordml" xmlns:w16sdtdh="http://schemas.microsoft.com/office/word/2020/wordml/sdtdatahash" xmlns:w16se="http://schemas.microsoft.com/office/word/2015/wordml/symex" xmlns:wpg="http://schemas.microsoft.com/office/word/2010/wordprocessingGroup" xmlns:wpi="http://schemas.microsoft.com/office/word/2010/wordprocessingInk" xmlns:wne="http://schemas.microsoft.com/office/word/2006/wordml" xmlns:wps="http://schemas.microsoft.com/office/word/2010/wordprocessingShape" mc:Ignorable="w14 w15 w16se w16cid w16 w16cex w16sdtdh wp14">
   <w:p>
     <w:pPr>
       <w:pStyle w:val="Header"/>
@@ -5724,7 +5168,7 @@
 </file>
 
 <file path=word/header2.xml><?xml version="1.0" encoding="utf-8"?>
-<w:hdr xmlns:wpc="http://schemas.microsoft.com/office/word/2010/wordprocessingCanvas" xmlns:cx="http://schemas.microsoft.com/office/drawing/2014/chartex" xmlns:cx1="http://schemas.microsoft.com/office/drawing/2015/9/8/chartex" xmlns:mc="http://schemas.openxmlformats.org/markup-compatibility/2006" xmlns:o="urn:schemas-microsoft-com:office:office" xmlns:r="http://schemas.openxmlformats.org/officeDocument/2006/relationships" xmlns:m="http://schemas.openxmlformats.org/officeDocument/2006/math" xmlns:v="urn:schemas-microsoft-com:vml" xmlns:wp14="http://schemas.microsoft.com/office/word/2010/wordprocessingDrawing" xmlns:wp="http://schemas.openxmlformats.org/drawingml/2006/wordprocessingDrawing" xmlns:w10="urn:schemas-microsoft-com:office:word" xmlns:w="http://schemas.openxmlformats.org/wordprocessingml/2006/main" xmlns:w14="http://schemas.microsoft.com/office/word/2010/wordml" xmlns:w15="http://schemas.microsoft.com/office/word/2012/wordml" xmlns:w16se="http://schemas.microsoft.com/office/word/2015/wordml/symex" xmlns:wpg="http://schemas.microsoft.com/office/word/2010/wordprocessingGroup" xmlns:wpi="http://schemas.microsoft.com/office/word/2010/wordprocessingInk" xmlns:wne="http://schemas.microsoft.com/office/word/2006/wordml" xmlns:wps="http://schemas.microsoft.com/office/word/2010/wordprocessingShape" mc:Ignorable="w14 w15 w16se wp14">
+<w:hdr xmlns:wpc="http://schemas.microsoft.com/office/word/2010/wordprocessingCanvas" xmlns:cx="http://schemas.microsoft.com/office/drawing/2014/chartex" xmlns:cx1="http://schemas.microsoft.com/office/drawing/2015/9/8/chartex" xmlns:cx2="http://schemas.microsoft.com/office/drawing/2015/10/21/chartex" xmlns:cx3="http://schemas.microsoft.com/office/drawing/2016/5/9/chartex" xmlns:cx4="http://schemas.microsoft.com/office/drawing/2016/5/10/chartex" xmlns:cx5="http://schemas.microsoft.com/office/drawing/2016/5/11/chartex" xmlns:cx6="http://schemas.microsoft.com/office/drawing/2016/5/12/chartex" xmlns:cx7="http://schemas.microsoft.com/office/drawing/2016/5/13/chartex" xmlns:cx8="http://schemas.microsoft.com/office/drawing/2016/5/14/chartex" xmlns:mc="http://schemas.openxmlformats.org/markup-compatibility/2006" xmlns:aink="http://schemas.microsoft.com/office/drawing/2016/ink" xmlns:am3d="http://schemas.microsoft.com/office/drawing/2017/model3d" xmlns:o="urn:schemas-microsoft-com:office:office" xmlns:r="http://schemas.openxmlformats.org/officeDocument/2006/relationships" xmlns:m="http://schemas.openxmlformats.org/officeDocument/2006/math" xmlns:v="urn:schemas-microsoft-com:vml" xmlns:wp14="http://schemas.microsoft.com/office/word/2010/wordprocessingDrawing" xmlns:wp="http://schemas.openxmlformats.org/drawingml/2006/wordprocessingDrawing" xmlns:w10="urn:schemas-microsoft-com:office:word" xmlns:w="http://schemas.openxmlformats.org/wordprocessingml/2006/main" xmlns:w14="http://schemas.microsoft.com/office/word/2010/wordml" xmlns:w15="http://schemas.microsoft.com/office/word/2012/wordml" xmlns:w16cex="http://schemas.microsoft.com/office/word/2018/wordml/cex" xmlns:w16cid="http://schemas.microsoft.com/office/word/2016/wordml/cid" xmlns:w16="http://schemas.microsoft.com/office/word/2018/wordml" xmlns:w16sdtdh="http://schemas.microsoft.com/office/word/2020/wordml/sdtdatahash" xmlns:w16se="http://schemas.microsoft.com/office/word/2015/wordml/symex" xmlns:wpg="http://schemas.microsoft.com/office/word/2010/wordprocessingGroup" xmlns:wpi="http://schemas.microsoft.com/office/word/2010/wordprocessingInk" xmlns:wne="http://schemas.microsoft.com/office/word/2006/wordml" xmlns:wps="http://schemas.microsoft.com/office/word/2010/wordprocessingShape" mc:Ignorable="w14 w15 w16se w16cid w16 w16cex w16sdtdh wp14">
   <w:p>
     <w:pPr>
       <w:pStyle w:val="Header"/>
@@ -5737,7 +5181,7 @@
 </file>
 
 <file path=word/styles.xml><?xml version="1.0" encoding="utf-8"?>
-<w:styles xmlns:mc="http://schemas.openxmlformats.org/markup-compatibility/2006" xmlns:r="http://schemas.openxmlformats.org/officeDocument/2006/relationships" xmlns:w="http://schemas.openxmlformats.org/wordprocessingml/2006/main" xmlns:w14="http://schemas.microsoft.com/office/word/2010/wordml" xmlns:w15="http://schemas.microsoft.com/office/word/2012/wordml" xmlns:w16se="http://schemas.microsoft.com/office/word/2015/wordml/symex" mc:Ignorable="w14 w15 w16se">
+<w:styles xmlns:mc="http://schemas.openxmlformats.org/markup-compatibility/2006" xmlns:r="http://schemas.openxmlformats.org/officeDocument/2006/relationships" xmlns:w="http://schemas.openxmlformats.org/wordprocessingml/2006/main" xmlns:w14="http://schemas.microsoft.com/office/word/2010/wordml" xmlns:w15="http://schemas.microsoft.com/office/word/2012/wordml" xmlns:w16cex="http://schemas.microsoft.com/office/word/2018/wordml/cex" xmlns:w16cid="http://schemas.microsoft.com/office/word/2016/wordml/cid" xmlns:w16="http://schemas.microsoft.com/office/word/2018/wordml" xmlns:w16sdtdh="http://schemas.microsoft.com/office/word/2020/wordml/sdtdatahash" xmlns:w16se="http://schemas.microsoft.com/office/word/2015/wordml/symex" mc:Ignorable="w14 w15 w16se w16cid w16 w16cex w16sdtdh">
   <w:docDefaults>
     <w:rPrDefault>
       <w:rPr>
@@ -5747,7 +5191,7 @@
     </w:rPrDefault>
     <w:pPrDefault/>
   </w:docDefaults>
-  <w:latentStyles w:defLockedState="0" w:defUIPriority="99" w:defSemiHidden="0" w:defUnhideWhenUsed="0" w:defQFormat="0" w:count="371">
+  <w:latentStyles w:defLockedState="0" w:defUIPriority="99" w:defSemiHidden="0" w:defUnhideWhenUsed="0" w:defQFormat="0" w:count="376">
     <w:lsdException w:name="Normal" w:uiPriority="0" w:qFormat="1"/>
     <w:lsdException w:name="heading 1" w:uiPriority="9" w:qFormat="1"/>
     <w:lsdException w:name="heading 2" w:semiHidden="1" w:uiPriority="9" w:unhideWhenUsed="1" w:qFormat="1"/>
@@ -5853,7 +5297,6 @@
     <w:lsdException w:name="HTML Sample" w:semiHidden="1" w:unhideWhenUsed="1"/>
     <w:lsdException w:name="HTML Typewriter" w:semiHidden="1" w:unhideWhenUsed="1"/>
     <w:lsdException w:name="HTML Variable" w:semiHidden="1" w:unhideWhenUsed="1"/>
-    <w:lsdException w:name="Normal Table" w:semiHidden="1" w:unhideWhenUsed="1"/>
     <w:lsdException w:name="annotation subject" w:semiHidden="1" w:unhideWhenUsed="1"/>
     <w:lsdException w:name="No List" w:semiHidden="1" w:unhideWhenUsed="1"/>
     <w:lsdException w:name="Outline List 1" w:semiHidden="1" w:unhideWhenUsed="1"/>
@@ -5896,11 +5339,8 @@
     <w:lsdException w:name="Table Contemporary" w:semiHidden="1" w:unhideWhenUsed="1"/>
     <w:lsdException w:name="Table Elegant" w:semiHidden="1" w:unhideWhenUsed="1"/>
     <w:lsdException w:name="Table Professional" w:semiHidden="1" w:unhideWhenUsed="1"/>
-    <w:lsdException w:name="Table Subtle 1" w:semiHidden="1" w:unhideWhenUsed="1"/>
     <w:lsdException w:name="Table Subtle 2" w:semiHidden="1" w:unhideWhenUsed="1"/>
     <w:lsdException w:name="Table Web 1" w:semiHidden="1" w:unhideWhenUsed="1"/>
-    <w:lsdException w:name="Table Web 2" w:semiHidden="1" w:unhideWhenUsed="1"/>
-    <w:lsdException w:name="Table Web 3" w:semiHidden="1" w:unhideWhenUsed="1"/>
     <w:lsdException w:name="Balloon Text" w:semiHidden="1" w:unhideWhenUsed="1"/>
     <w:lsdException w:name="Table Grid" w:uiPriority="59"/>
     <w:lsdException w:name="Table Theme" w:semiHidden="1" w:unhideWhenUsed="1"/>
@@ -6119,6 +5559,11 @@
     <w:lsdException w:name="List Table 5 Dark Accent 6" w:uiPriority="50"/>
     <w:lsdException w:name="List Table 6 Colorful Accent 6" w:uiPriority="51"/>
     <w:lsdException w:name="List Table 7 Colorful Accent 6" w:uiPriority="52"/>
+    <w:lsdException w:name="Mention" w:semiHidden="1" w:unhideWhenUsed="1"/>
+    <w:lsdException w:name="Smart Hyperlink" w:semiHidden="1" w:unhideWhenUsed="1"/>
+    <w:lsdException w:name="Hashtag" w:semiHidden="1" w:unhideWhenUsed="1"/>
+    <w:lsdException w:name="Unresolved Mention" w:semiHidden="1" w:unhideWhenUsed="1"/>
+    <w:lsdException w:name="Smart Link" w:semiHidden="1" w:unhideWhenUsed="1"/>
   </w:latentStyles>
   <w:style w:type="paragraph" w:default="1" w:styleId="Normal">
     <w:name w:val="Normal"/>

</xml_diff>